<commit_message>
sprint review document, final edits
</commit_message>
<xml_diff>
--- a/TutorGroup_Deliverable_4_SprintReview_4.docx
+++ b/TutorGroup_Deliverable_4_SprintReview_4.docx
@@ -116,6 +116,22 @@
     </w:p>
     <w:p>
       <w:pPr>
+        <w:spacing w:line="360" w:lineRule="auto"/>
+        <w:rPr>
+          <w:bCs/>
+          <w:lang w:val="en-US"/>
+        </w:rPr>
+      </w:pPr>
+      <w:r>
+        <w:rPr>
+          <w:bCs/>
+          <w:lang w:val="en-US"/>
+        </w:rPr>
+        <w:t>During this sprint the listing feature was implemented, and the tutor application was implemented. The tutor profile, student profile, and login page were edited.</w:t>
+      </w:r>
+    </w:p>
+    <w:p>
+      <w:pPr>
         <w:pStyle w:val="ListParagraph"/>
         <w:numPr>
           <w:ilvl w:val="0"/>
@@ -149,6 +165,29 @@
           <w:lang w:val="en-US"/>
         </w:rPr>
       </w:pPr>
+      <w:r>
+        <w:rPr>
+          <w:bCs/>
+          <w:lang w:val="en-US"/>
+        </w:rPr>
+        <w:t xml:space="preserve">Issues regarding the student profile being an HTML instead of a </w:t>
+      </w:r>
+      <w:proofErr w:type="spellStart"/>
+      <w:r>
+        <w:rPr>
+          <w:bCs/>
+          <w:lang w:val="en-US"/>
+        </w:rPr>
+        <w:t>javascript</w:t>
+      </w:r>
+      <w:proofErr w:type="spellEnd"/>
+      <w:r>
+        <w:rPr>
+          <w:bCs/>
+          <w:lang w:val="en-US"/>
+        </w:rPr>
+        <w:t xml:space="preserve"> file were addressed. The sequence diagram comments were addressed. Issues revolving the login form and stack errors were addressed, condensing the login form to one component and it now works with react boot strapping.</w:t>
+      </w:r>
     </w:p>
     <w:p>
       <w:pPr>
@@ -226,6 +265,13 @@
           <w:lang w:val="en-US"/>
         </w:rPr>
       </w:pPr>
+      <w:r>
+        <w:rPr>
+          <w:bCs/>
+          <w:lang w:val="en-US"/>
+        </w:rPr>
+        <w:t xml:space="preserve">Problems in figuring out the back end and a data base were encountered. We focused on other work this week while researching the back end and plan to implement a database next sprint. </w:t>
+      </w:r>
     </w:p>
     <w:p>
       <w:pPr>
@@ -253,6 +299,23 @@
     </w:p>
     <w:p>
       <w:pPr>
+        <w:spacing w:line="360" w:lineRule="auto"/>
+        <w:jc w:val="both"/>
+        <w:rPr>
+          <w:bCs/>
+          <w:lang w:val="en-US"/>
+        </w:rPr>
+      </w:pPr>
+      <w:r>
+        <w:rPr>
+          <w:bCs/>
+          <w:lang w:val="en-US"/>
+        </w:rPr>
+        <w:t>Changes were made to the sequence diagrams document, and the Readme.MD was updated.</w:t>
+      </w:r>
+    </w:p>
+    <w:p>
+      <w:pPr>
         <w:pStyle w:val="ListParagraph"/>
         <w:numPr>
           <w:ilvl w:val="0"/>
@@ -308,6 +371,23 @@
     </w:p>
     <w:p>
       <w:pPr>
+        <w:spacing w:line="360" w:lineRule="auto"/>
+        <w:jc w:val="both"/>
+        <w:rPr>
+          <w:bCs/>
+          <w:lang w:val="en-US"/>
+        </w:rPr>
+      </w:pPr>
+      <w:r>
+        <w:rPr>
+          <w:bCs/>
+          <w:lang w:val="en-US"/>
+        </w:rPr>
+        <w:t>Next sprint we will work on creating a database and tying all components to that database. We will also connect the student profile and listing to be rendered in the application.</w:t>
+      </w:r>
+    </w:p>
+    <w:p>
+      <w:pPr>
         <w:pStyle w:val="ListParagraph"/>
         <w:numPr>
           <w:ilvl w:val="0"/>
@@ -342,22 +422,29 @@
           <w:lang w:val="en-US"/>
         </w:rPr>
       </w:pPr>
+      <w:r>
+        <w:rPr>
+          <w:bCs/>
+          <w:lang w:val="en-US"/>
+        </w:rPr>
+        <w:t>Product owner:</w:t>
+      </w:r>
+      <w:r>
+        <w:rPr>
+          <w:bCs/>
+          <w:lang w:val="en-US"/>
+        </w:rPr>
+        <w:t xml:space="preserve"> Hannah </w:t>
+      </w:r>
       <w:proofErr w:type="spellStart"/>
       <w:r>
         <w:rPr>
-          <w:b/>
-          <w:lang w:val="en-US"/>
-        </w:rPr>
-        <w:t>Klei</w:t>
+          <w:bCs/>
+          <w:lang w:val="en-US"/>
+        </w:rPr>
+        <w:t>Yelle</w:t>
       </w:r>
       <w:proofErr w:type="spellEnd"/>
-      <w:r>
-        <w:rPr>
-          <w:bCs/>
-          <w:lang w:val="en-US"/>
-        </w:rPr>
-        <w:t xml:space="preserve">: </w:t>
-      </w:r>
     </w:p>
     <w:p>
       <w:pPr>
@@ -372,17 +459,17 @@
       </w:pPr>
       <w:r>
         <w:rPr>
-          <w:b/>
-          <w:lang w:val="en-US"/>
-        </w:rPr>
-        <w:t>Chase</w:t>
-      </w:r>
-      <w:r>
-        <w:rPr>
-          <w:bCs/>
-          <w:lang w:val="en-US"/>
-        </w:rPr>
-        <w:t xml:space="preserve">: </w:t>
+          <w:bCs/>
+          <w:lang w:val="en-US"/>
+        </w:rPr>
+        <w:t>Scrum master:</w:t>
+      </w:r>
+      <w:r>
+        <w:rPr>
+          <w:bCs/>
+          <w:lang w:val="en-US"/>
+        </w:rPr>
+        <w:t xml:space="preserve"> Calvin Mueller</w:t>
       </w:r>
     </w:p>
     <w:p>
@@ -396,19 +483,69 @@
           <w:lang w:val="en-US"/>
         </w:rPr>
       </w:pPr>
+      <w:proofErr w:type="spellStart"/>
       <w:r>
         <w:rPr>
           <w:b/>
           <w:lang w:val="en-US"/>
         </w:rPr>
-        <w:t>Hannah:</w:t>
-      </w:r>
-      <w:r>
-        <w:rPr>
-          <w:bCs/>
-          <w:lang w:val="en-US"/>
-        </w:rPr>
-        <w:t xml:space="preserve"> </w:t>
+        <w:t>Klei</w:t>
+      </w:r>
+      <w:proofErr w:type="spellEnd"/>
+      <w:r>
+        <w:rPr>
+          <w:bCs/>
+          <w:lang w:val="en-US"/>
+        </w:rPr>
+        <w:t xml:space="preserve">: </w:t>
+      </w:r>
+      <w:proofErr w:type="spellStart"/>
+      <w:r>
+        <w:rPr>
+          <w:bCs/>
+          <w:lang w:val="en-US"/>
+        </w:rPr>
+        <w:t>Klei</w:t>
+      </w:r>
+      <w:proofErr w:type="spellEnd"/>
+      <w:r>
+        <w:rPr>
+          <w:bCs/>
+          <w:lang w:val="en-US"/>
+        </w:rPr>
+        <w:t xml:space="preserve"> did a focus group </w:t>
+      </w:r>
+      <w:proofErr w:type="gramStart"/>
+      <w:r>
+        <w:rPr>
+          <w:bCs/>
+          <w:lang w:val="en-US"/>
+        </w:rPr>
+        <w:t>interview, and</w:t>
+      </w:r>
+      <w:proofErr w:type="gramEnd"/>
+      <w:r>
+        <w:rPr>
+          <w:bCs/>
+          <w:lang w:val="en-US"/>
+        </w:rPr>
+        <w:t xml:space="preserve"> turned the student profile html to a </w:t>
+      </w:r>
+      <w:proofErr w:type="spellStart"/>
+      <w:r>
+        <w:rPr>
+          <w:bCs/>
+          <w:lang w:val="en-US"/>
+        </w:rPr>
+        <w:t>js</w:t>
+      </w:r>
+      <w:proofErr w:type="spellEnd"/>
+      <w:r>
+        <w:rPr>
+          <w:bCs/>
+          <w:lang w:val="en-US"/>
+        </w:rPr>
+        <w:t xml:space="preserve"> file.</w:t>
       </w:r>
     </w:p>
     <w:p>
@@ -427,6 +564,116 @@
           <w:b/>
           <w:lang w:val="en-US"/>
         </w:rPr>
+        <w:t>Chase</w:t>
+      </w:r>
+      <w:r>
+        <w:rPr>
+          <w:bCs/>
+          <w:lang w:val="en-US"/>
+        </w:rPr>
+        <w:t xml:space="preserve">: </w:t>
+      </w:r>
+      <w:r>
+        <w:rPr>
+          <w:bCs/>
+          <w:lang w:val="en-US"/>
+        </w:rPr>
+        <w:t>worked on post a listing component, researched backend database, completed the configuration management document, and interviewed someone for the focus group.</w:t>
+      </w:r>
+    </w:p>
+    <w:p>
+      <w:pPr>
+        <w:pStyle w:val="ListParagraph"/>
+        <w:spacing w:line="360" w:lineRule="auto"/>
+        <w:ind w:left="284"/>
+        <w:jc w:val="both"/>
+        <w:rPr>
+          <w:bCs/>
+          <w:lang w:val="en-US"/>
+        </w:rPr>
+      </w:pPr>
+      <w:r>
+        <w:rPr>
+          <w:b/>
+          <w:lang w:val="en-US"/>
+        </w:rPr>
+        <w:t>Hannah:</w:t>
+      </w:r>
+      <w:r>
+        <w:rPr>
+          <w:bCs/>
+          <w:lang w:val="en-US"/>
+        </w:rPr>
+        <w:t xml:space="preserve"> </w:t>
+      </w:r>
+      <w:r>
+        <w:rPr>
+          <w:bCs/>
+          <w:lang w:val="en-US"/>
+        </w:rPr>
+        <w:t xml:space="preserve">completed the domain model document, </w:t>
+      </w:r>
+      <w:r>
+        <w:rPr>
+          <w:bCs/>
+          <w:lang w:val="en-US"/>
+        </w:rPr>
+        <w:t xml:space="preserve">implemented the tutor application, </w:t>
+      </w:r>
+      <w:r>
+        <w:rPr>
+          <w:bCs/>
+          <w:lang w:val="en-US"/>
+        </w:rPr>
+        <w:t xml:space="preserve">created a new login component and </w:t>
+      </w:r>
+      <w:proofErr w:type="spellStart"/>
+      <w:r>
+        <w:rPr>
+          <w:bCs/>
+          <w:lang w:val="en-US"/>
+        </w:rPr>
+        <w:t>css</w:t>
+      </w:r>
+      <w:proofErr w:type="spellEnd"/>
+      <w:r>
+        <w:rPr>
+          <w:bCs/>
+          <w:lang w:val="en-US"/>
+        </w:rPr>
+        <w:t>, tied components together in the app.js file to render correctly, completed the product backlog and sprint backlog, did 2 focus group interviews, and completed the Sprin</w:t>
+      </w:r>
+      <w:r>
+        <w:rPr>
+          <w:bCs/>
+          <w:lang w:val="en-US"/>
+        </w:rPr>
+        <w:t>t</w:t>
+      </w:r>
+      <w:r>
+        <w:rPr>
+          <w:bCs/>
+          <w:lang w:val="en-US"/>
+        </w:rPr>
+        <w:t xml:space="preserve"> Review document.</w:t>
+      </w:r>
+    </w:p>
+    <w:p>
+      <w:pPr>
+        <w:pStyle w:val="ListParagraph"/>
+        <w:spacing w:line="360" w:lineRule="auto"/>
+        <w:ind w:left="284"/>
+        <w:jc w:val="both"/>
+        <w:rPr>
+          <w:bCs/>
+          <w:lang w:val="en-US"/>
+        </w:rPr>
+      </w:pPr>
+      <w:r>
+        <w:rPr>
+          <w:b/>
+          <w:lang w:val="en-US"/>
+        </w:rPr>
         <w:t>Hunter</w:t>
       </w:r>
       <w:r>
@@ -435,6 +682,13 @@
           <w:lang w:val="en-US"/>
         </w:rPr>
         <w:t xml:space="preserve">: </w:t>
+      </w:r>
+      <w:r>
+        <w:rPr>
+          <w:bCs/>
+          <w:lang w:val="en-US"/>
+        </w:rPr>
+        <w:t xml:space="preserve">Hunter did not contribute or communicate with the group during this deliverable. </w:t>
       </w:r>
     </w:p>
     <w:p>
@@ -465,6 +719,13 @@
         </w:rPr>
         <w:t xml:space="preserve">: </w:t>
       </w:r>
+      <w:r>
+        <w:rPr>
+          <w:bCs/>
+          <w:lang w:val="en-US"/>
+        </w:rPr>
+        <w:t xml:space="preserve">Calvin worked on post a listing component, researched the backend database, and did a focus group interview. </w:t>
+      </w:r>
     </w:p>
     <w:p>
       <w:pPr>
@@ -532,7 +793,31 @@
           <w:bCs/>
           <w:lang w:val="en-US"/>
         </w:rPr>
+        <w:lastRenderedPageBreak/>
         <w:t xml:space="preserve">Attendance for scrum meeting 2: </w:t>
+      </w:r>
+      <w:r>
+        <w:rPr>
+          <w:bCs/>
+          <w:lang w:val="en-US"/>
+        </w:rPr>
+        <w:t xml:space="preserve">Hannah, Chase, </w:t>
+      </w:r>
+      <w:proofErr w:type="spellStart"/>
+      <w:r>
+        <w:rPr>
+          <w:bCs/>
+          <w:lang w:val="en-US"/>
+        </w:rPr>
+        <w:t>Klei</w:t>
+      </w:r>
+      <w:proofErr w:type="spellEnd"/>
+      <w:r>
+        <w:rPr>
+          <w:bCs/>
+          <w:lang w:val="en-US"/>
+        </w:rPr>
+        <w:t>, Calvin</w:t>
       </w:r>
     </w:p>
     <w:p>
@@ -592,10 +877,14 @@
       <w:pPr>
         <w:rPr>
           <w:bCs/>
-          <w:sz w:val="24"/>
-          <w:szCs w:val="24"/>
-        </w:rPr>
-      </w:pPr>
+        </w:rPr>
+      </w:pPr>
+      <w:r>
+        <w:rPr>
+          <w:bCs/>
+        </w:rPr>
+        <w:t xml:space="preserve">During this scrum getting the documentation done went well, as there was less this week in documentation then there has been in the past. Communicating with the entire group and all individuals participating continues to be a struggle, in the future this can be improved with communicating in the slack channel and everyone going to scrum meetings. Implementation went well and further work can be done once the database is figured out in the next sprint. </w:t>
+      </w:r>
     </w:p>
     <w:sectPr>
       <w:pgSz w:w="12240" w:h="15840"/>

</xml_diff>